<commit_message>
adding data in dataframes
</commit_message>
<xml_diff>
--- a/Documentation.docx
+++ b/Documentation.docx
@@ -28975,6 +28975,582 @@
         </w:rPr>
         <w:t>() – counts number of each datatypes. However, it’s deprecated since v0.25.0</w:t>
       </w:r>
+    </w:p>
+    <w:p>
+      <w:pPr>
+        <w:pStyle w:val="ListParagraph"/>
+        <w:spacing w:line="276" w:lineRule="auto"/>
+        <w:ind w:left="2160"/>
+        <w:rPr>
+          <w:b/>
+          <w:sz w:val="28"/>
+          <w:szCs w:val="28"/>
+          <w:lang w:val="en-US"/>
+        </w:rPr>
+      </w:pPr>
+    </w:p>
+    <w:p>
+      <w:pPr>
+        <w:pStyle w:val="ListParagraph"/>
+        <w:numPr>
+          <w:ilvl w:val="0"/>
+          <w:numId w:val="7"/>
+        </w:numPr>
+        <w:spacing w:line="276" w:lineRule="auto"/>
+        <w:rPr>
+          <w:b/>
+          <w:sz w:val="28"/>
+          <w:szCs w:val="28"/>
+          <w:lang w:val="en-US"/>
+        </w:rPr>
+      </w:pPr>
+      <w:r>
+        <w:rPr>
+          <w:b/>
+          <w:sz w:val="28"/>
+          <w:szCs w:val="28"/>
+          <w:lang w:val="en-US"/>
+        </w:rPr>
+        <w:t xml:space="preserve">Adding data from </w:t>
+      </w:r>
+      <w:proofErr w:type="spellStart"/>
+      <w:r>
+        <w:rPr>
+          <w:b/>
+          <w:sz w:val="28"/>
+          <w:szCs w:val="28"/>
+          <w:lang w:val="en-US"/>
+        </w:rPr>
+        <w:t>DataFrames</w:t>
+      </w:r>
+      <w:proofErr w:type="spellEnd"/>
+      <w:r>
+        <w:rPr>
+          <w:b/>
+          <w:sz w:val="28"/>
+          <w:szCs w:val="28"/>
+          <w:lang w:val="en-US"/>
+        </w:rPr>
+        <w:t>:</w:t>
+      </w:r>
+    </w:p>
+    <w:p>
+      <w:pPr>
+        <w:shd w:val="clear" w:color="auto" w:fill="1E1E1E"/>
+        <w:spacing w:after="0" w:line="285" w:lineRule="atLeast"/>
+        <w:ind w:left="360"/>
+        <w:rPr>
+          <w:rFonts w:ascii="Consolas" w:eastAsia="Times New Roman" w:hAnsi="Consolas" w:cs="Times New Roman"/>
+          <w:color w:val="D4D4D4"/>
+          <w:sz w:val="21"/>
+          <w:szCs w:val="21"/>
+          <w:lang w:eastAsia="en-IN"/>
+        </w:rPr>
+      </w:pPr>
+      <w:r>
+        <w:rPr>
+          <w:rFonts w:ascii="Consolas" w:eastAsia="Times New Roman" w:hAnsi="Consolas" w:cs="Times New Roman"/>
+          <w:color w:val="C586C0"/>
+          <w:sz w:val="21"/>
+          <w:szCs w:val="21"/>
+          <w:lang w:eastAsia="en-IN"/>
+        </w:rPr>
+        <w:t>import</w:t>
+      </w:r>
+      <w:r>
+        <w:rPr>
+          <w:rFonts w:ascii="Consolas" w:eastAsia="Times New Roman" w:hAnsi="Consolas" w:cs="Times New Roman"/>
+          <w:color w:val="D4D4D4"/>
+          <w:sz w:val="21"/>
+          <w:szCs w:val="21"/>
+          <w:lang w:eastAsia="en-IN"/>
+        </w:rPr>
+        <w:t> pandas </w:t>
+      </w:r>
+      <w:r>
+        <w:rPr>
+          <w:rFonts w:ascii="Consolas" w:eastAsia="Times New Roman" w:hAnsi="Consolas" w:cs="Times New Roman"/>
+          <w:color w:val="C586C0"/>
+          <w:sz w:val="21"/>
+          <w:szCs w:val="21"/>
+          <w:lang w:eastAsia="en-IN"/>
+        </w:rPr>
+        <w:t>as</w:t>
+      </w:r>
+      <w:r>
+        <w:rPr>
+          <w:rFonts w:ascii="Consolas" w:eastAsia="Times New Roman" w:hAnsi="Consolas" w:cs="Times New Roman"/>
+          <w:color w:val="D4D4D4"/>
+          <w:sz w:val="21"/>
+          <w:szCs w:val="21"/>
+          <w:lang w:eastAsia="en-IN"/>
+        </w:rPr>
+        <w:t> pd</w:t>
+      </w:r>
+    </w:p>
+    <w:p>
+      <w:pPr>
+        <w:shd w:val="clear" w:color="auto" w:fill="1E1E1E"/>
+        <w:spacing w:after="0" w:line="285" w:lineRule="atLeast"/>
+        <w:ind w:left="360"/>
+        <w:rPr>
+          <w:rFonts w:ascii="Consolas" w:eastAsia="Times New Roman" w:hAnsi="Consolas" w:cs="Times New Roman"/>
+          <w:color w:val="D4D4D4"/>
+          <w:sz w:val="21"/>
+          <w:szCs w:val="21"/>
+          <w:lang w:eastAsia="en-IN"/>
+        </w:rPr>
+      </w:pPr>
+      <w:r>
+        <w:rPr>
+          <w:rFonts w:ascii="Consolas" w:eastAsia="Times New Roman" w:hAnsi="Consolas" w:cs="Times New Roman"/>
+          <w:color w:val="D4D4D4"/>
+          <w:sz w:val="21"/>
+          <w:szCs w:val="21"/>
+          <w:lang w:eastAsia="en-IN"/>
+        </w:rPr>
+        <w:t>rev = pd.read_csv(</w:t>
+      </w:r>
+      <w:r>
+        <w:rPr>
+          <w:rFonts w:ascii="Consolas" w:eastAsia="Times New Roman" w:hAnsi="Consolas" w:cs="Times New Roman"/>
+          <w:color w:val="CE9178"/>
+          <w:sz w:val="21"/>
+          <w:szCs w:val="21"/>
+          <w:lang w:eastAsia="en-IN"/>
+        </w:rPr>
+        <w:t>'D:\python-programs\Datasets</w:t>
+      </w:r>
+      <w:r>
+        <w:rPr>
+          <w:rFonts w:ascii="Consolas" w:eastAsia="Times New Roman" w:hAnsi="Consolas" w:cs="Times New Roman"/>
+          <w:color w:val="D7BA7D"/>
+          <w:sz w:val="21"/>
+          <w:szCs w:val="21"/>
+          <w:lang w:eastAsia="en-IN"/>
+        </w:rPr>
+        <w:t>\\</w:t>
+      </w:r>
+      <w:r>
+        <w:rPr>
+          <w:rFonts w:ascii="Consolas" w:eastAsia="Times New Roman" w:hAnsi="Consolas" w:cs="Times New Roman"/>
+          <w:color w:val="CE9178"/>
+          <w:sz w:val="21"/>
+          <w:szCs w:val="21"/>
+          <w:lang w:eastAsia="en-IN"/>
+        </w:rPr>
+        <w:t>revenue.csv'</w:t>
+      </w:r>
+      <w:r>
+        <w:rPr>
+          <w:rFonts w:ascii="Consolas" w:eastAsia="Times New Roman" w:hAnsi="Consolas" w:cs="Times New Roman"/>
+          <w:color w:val="D4D4D4"/>
+          <w:sz w:val="21"/>
+          <w:szCs w:val="21"/>
+          <w:lang w:eastAsia="en-IN"/>
+        </w:rPr>
+        <w:t>, </w:t>
+      </w:r>
+      <w:r>
+        <w:rPr>
+          <w:rFonts w:ascii="Consolas" w:eastAsia="Times New Roman" w:hAnsi="Consolas" w:cs="Times New Roman"/>
+          <w:color w:val="9CDCFE"/>
+          <w:sz w:val="21"/>
+          <w:szCs w:val="21"/>
+          <w:lang w:eastAsia="en-IN"/>
+        </w:rPr>
+        <w:t>index_col</w:t>
+      </w:r>
+      <w:r>
+        <w:rPr>
+          <w:rFonts w:ascii="Consolas" w:eastAsia="Times New Roman" w:hAnsi="Consolas" w:cs="Times New Roman"/>
+          <w:color w:val="D4D4D4"/>
+          <w:sz w:val="21"/>
+          <w:szCs w:val="21"/>
+          <w:lang w:eastAsia="en-IN"/>
+        </w:rPr>
+        <w:t>=</w:t>
+      </w:r>
+      <w:r>
+        <w:rPr>
+          <w:rFonts w:ascii="Consolas" w:eastAsia="Times New Roman" w:hAnsi="Consolas" w:cs="Times New Roman"/>
+          <w:color w:val="CE9178"/>
+          <w:sz w:val="21"/>
+          <w:szCs w:val="21"/>
+          <w:lang w:eastAsia="en-IN"/>
+        </w:rPr>
+        <w:t>"Date"</w:t>
+      </w:r>
+      <w:r>
+        <w:rPr>
+          <w:rFonts w:ascii="Consolas" w:eastAsia="Times New Roman" w:hAnsi="Consolas" w:cs="Times New Roman"/>
+          <w:color w:val="D4D4D4"/>
+          <w:sz w:val="21"/>
+          <w:szCs w:val="21"/>
+          <w:lang w:eastAsia="en-IN"/>
+        </w:rPr>
+        <w:t>)</w:t>
+      </w:r>
+    </w:p>
+    <w:p>
+      <w:pPr>
+        <w:shd w:val="clear" w:color="auto" w:fill="1E1E1E"/>
+        <w:spacing w:after="0" w:line="285" w:lineRule="atLeast"/>
+        <w:ind w:left="360"/>
+        <w:rPr>
+          <w:rFonts w:ascii="Consolas" w:eastAsia="Times New Roman" w:hAnsi="Consolas" w:cs="Times New Roman"/>
+          <w:color w:val="D4D4D4"/>
+          <w:sz w:val="21"/>
+          <w:szCs w:val="21"/>
+          <w:lang w:eastAsia="en-IN"/>
+        </w:rPr>
+      </w:pPr>
+    </w:p>
+    <w:p>
+      <w:pPr>
+        <w:shd w:val="clear" w:color="auto" w:fill="1E1E1E"/>
+        <w:spacing w:after="0" w:line="285" w:lineRule="atLeast"/>
+        <w:ind w:left="360"/>
+        <w:rPr>
+          <w:rFonts w:ascii="Consolas" w:eastAsia="Times New Roman" w:hAnsi="Consolas" w:cs="Times New Roman"/>
+          <w:color w:val="D4D4D4"/>
+          <w:sz w:val="21"/>
+          <w:szCs w:val="21"/>
+          <w:lang w:eastAsia="en-IN"/>
+        </w:rPr>
+      </w:pPr>
+      <w:r>
+        <w:rPr>
+          <w:rFonts w:ascii="Consolas" w:eastAsia="Times New Roman" w:hAnsi="Consolas" w:cs="Times New Roman"/>
+          <w:color w:val="DCDCAA"/>
+          <w:sz w:val="21"/>
+          <w:szCs w:val="21"/>
+          <w:lang w:eastAsia="en-IN"/>
+        </w:rPr>
+        <w:t>print</w:t>
+      </w:r>
+      <w:r>
+        <w:rPr>
+          <w:rFonts w:ascii="Consolas" w:eastAsia="Times New Roman" w:hAnsi="Consolas" w:cs="Times New Roman"/>
+          <w:color w:val="D4D4D4"/>
+          <w:sz w:val="21"/>
+          <w:szCs w:val="21"/>
+          <w:lang w:eastAsia="en-IN"/>
+        </w:rPr>
+        <w:t>(</w:t>
+      </w:r>
+      <w:proofErr w:type="spellStart"/>
+      <w:r>
+        <w:rPr>
+          <w:rFonts w:ascii="Consolas" w:eastAsia="Times New Roman" w:hAnsi="Consolas" w:cs="Times New Roman"/>
+          <w:color w:val="D4D4D4"/>
+          <w:sz w:val="21"/>
+          <w:szCs w:val="21"/>
+          <w:lang w:eastAsia="en-IN"/>
+        </w:rPr>
+        <w:t>rev.sum</w:t>
+      </w:r>
+      <w:proofErr w:type="spellEnd"/>
+      <w:r>
+        <w:rPr>
+          <w:rFonts w:ascii="Consolas" w:eastAsia="Times New Roman" w:hAnsi="Consolas" w:cs="Times New Roman"/>
+          <w:color w:val="D4D4D4"/>
+          <w:sz w:val="21"/>
+          <w:szCs w:val="21"/>
+          <w:lang w:eastAsia="en-IN"/>
+        </w:rPr>
+        <w:t>())  </w:t>
+      </w:r>
+      <w:r>
+        <w:rPr>
+          <w:rFonts w:ascii="Consolas" w:eastAsia="Times New Roman" w:hAnsi="Consolas" w:cs="Times New Roman"/>
+          <w:color w:val="6A9955"/>
+          <w:sz w:val="21"/>
+          <w:szCs w:val="21"/>
+          <w:lang w:eastAsia="en-IN"/>
+        </w:rPr>
+        <w:t># Adds data column-wise</w:t>
+      </w:r>
+    </w:p>
+    <w:p>
+      <w:pPr>
+        <w:shd w:val="clear" w:color="auto" w:fill="1E1E1E"/>
+        <w:spacing w:after="0" w:line="285" w:lineRule="atLeast"/>
+        <w:ind w:left="360"/>
+        <w:rPr>
+          <w:rFonts w:ascii="Consolas" w:eastAsia="Times New Roman" w:hAnsi="Consolas" w:cs="Times New Roman"/>
+          <w:color w:val="D4D4D4"/>
+          <w:sz w:val="21"/>
+          <w:szCs w:val="21"/>
+          <w:lang w:eastAsia="en-IN"/>
+        </w:rPr>
+      </w:pPr>
+    </w:p>
+    <w:p>
+      <w:pPr>
+        <w:shd w:val="clear" w:color="auto" w:fill="1E1E1E"/>
+        <w:spacing w:after="0" w:line="285" w:lineRule="atLeast"/>
+        <w:ind w:left="360"/>
+        <w:rPr>
+          <w:rFonts w:ascii="Consolas" w:eastAsia="Times New Roman" w:hAnsi="Consolas" w:cs="Times New Roman"/>
+          <w:color w:val="D4D4D4"/>
+          <w:sz w:val="21"/>
+          <w:szCs w:val="21"/>
+          <w:lang w:eastAsia="en-IN"/>
+        </w:rPr>
+      </w:pPr>
+      <w:r>
+        <w:rPr>
+          <w:rFonts w:ascii="Consolas" w:eastAsia="Times New Roman" w:hAnsi="Consolas" w:cs="Times New Roman"/>
+          <w:color w:val="DCDCAA"/>
+          <w:sz w:val="21"/>
+          <w:szCs w:val="21"/>
+          <w:lang w:eastAsia="en-IN"/>
+        </w:rPr>
+        <w:t>print</w:t>
+      </w:r>
+      <w:r>
+        <w:rPr>
+          <w:rFonts w:ascii="Consolas" w:eastAsia="Times New Roman" w:hAnsi="Consolas" w:cs="Times New Roman"/>
+          <w:color w:val="D4D4D4"/>
+          <w:sz w:val="21"/>
+          <w:szCs w:val="21"/>
+          <w:lang w:eastAsia="en-IN"/>
+        </w:rPr>
+        <w:t>(</w:t>
+      </w:r>
+      <w:proofErr w:type="spellStart"/>
+      <w:r>
+        <w:rPr>
+          <w:rFonts w:ascii="Consolas" w:eastAsia="Times New Roman" w:hAnsi="Consolas" w:cs="Times New Roman"/>
+          <w:color w:val="D4D4D4"/>
+          <w:sz w:val="21"/>
+          <w:szCs w:val="21"/>
+          <w:lang w:eastAsia="en-IN"/>
+        </w:rPr>
+        <w:t>rev.sum</w:t>
+      </w:r>
+      <w:proofErr w:type="spellEnd"/>
+      <w:r>
+        <w:rPr>
+          <w:rFonts w:ascii="Consolas" w:eastAsia="Times New Roman" w:hAnsi="Consolas" w:cs="Times New Roman"/>
+          <w:color w:val="D4D4D4"/>
+          <w:sz w:val="21"/>
+          <w:szCs w:val="21"/>
+          <w:lang w:eastAsia="en-IN"/>
+        </w:rPr>
+        <w:t>(</w:t>
+      </w:r>
+      <w:r>
+        <w:rPr>
+          <w:rFonts w:ascii="Consolas" w:eastAsia="Times New Roman" w:hAnsi="Consolas" w:cs="Times New Roman"/>
+          <w:color w:val="9CDCFE"/>
+          <w:sz w:val="21"/>
+          <w:szCs w:val="21"/>
+          <w:lang w:eastAsia="en-IN"/>
+        </w:rPr>
+        <w:t>axis</w:t>
+      </w:r>
+      <w:r>
+        <w:rPr>
+          <w:rFonts w:ascii="Consolas" w:eastAsia="Times New Roman" w:hAnsi="Consolas" w:cs="Times New Roman"/>
+          <w:color w:val="D4D4D4"/>
+          <w:sz w:val="21"/>
+          <w:szCs w:val="21"/>
+          <w:lang w:eastAsia="en-IN"/>
+        </w:rPr>
+        <w:t>=</w:t>
+      </w:r>
+      <w:r>
+        <w:rPr>
+          <w:rFonts w:ascii="Consolas" w:eastAsia="Times New Roman" w:hAnsi="Consolas" w:cs="Times New Roman"/>
+          <w:color w:val="B5CEA8"/>
+          <w:sz w:val="21"/>
+          <w:szCs w:val="21"/>
+          <w:lang w:eastAsia="en-IN"/>
+        </w:rPr>
+        <w:t>0</w:t>
+      </w:r>
+      <w:r>
+        <w:rPr>
+          <w:rFonts w:ascii="Consolas" w:eastAsia="Times New Roman" w:hAnsi="Consolas" w:cs="Times New Roman"/>
+          <w:color w:val="D4D4D4"/>
+          <w:sz w:val="21"/>
+          <w:szCs w:val="21"/>
+          <w:lang w:eastAsia="en-IN"/>
+        </w:rPr>
+        <w:t>))  </w:t>
+      </w:r>
+      <w:r>
+        <w:rPr>
+          <w:rFonts w:ascii="Consolas" w:eastAsia="Times New Roman" w:hAnsi="Consolas" w:cs="Times New Roman"/>
+          <w:color w:val="6A9955"/>
+          <w:sz w:val="21"/>
+          <w:szCs w:val="21"/>
+          <w:lang w:eastAsia="en-IN"/>
+        </w:rPr>
+        <w:t># 0 is used for Column wise adding</w:t>
+      </w:r>
+    </w:p>
+    <w:p>
+      <w:pPr>
+        <w:shd w:val="clear" w:color="auto" w:fill="1E1E1E"/>
+        <w:spacing w:after="0" w:line="285" w:lineRule="atLeast"/>
+        <w:ind w:left="360"/>
+        <w:rPr>
+          <w:rFonts w:ascii="Consolas" w:eastAsia="Times New Roman" w:hAnsi="Consolas" w:cs="Times New Roman"/>
+          <w:color w:val="D4D4D4"/>
+          <w:sz w:val="21"/>
+          <w:szCs w:val="21"/>
+          <w:lang w:eastAsia="en-IN"/>
+        </w:rPr>
+      </w:pPr>
+      <w:r>
+        <w:rPr>
+          <w:rFonts w:ascii="Consolas" w:eastAsia="Times New Roman" w:hAnsi="Consolas" w:cs="Times New Roman"/>
+          <w:color w:val="DCDCAA"/>
+          <w:sz w:val="21"/>
+          <w:szCs w:val="21"/>
+          <w:lang w:eastAsia="en-IN"/>
+        </w:rPr>
+        <w:t>print</w:t>
+      </w:r>
+      <w:r>
+        <w:rPr>
+          <w:rFonts w:ascii="Consolas" w:eastAsia="Times New Roman" w:hAnsi="Consolas" w:cs="Times New Roman"/>
+          <w:color w:val="D4D4D4"/>
+          <w:sz w:val="21"/>
+          <w:szCs w:val="21"/>
+          <w:lang w:eastAsia="en-IN"/>
+        </w:rPr>
+        <w:t>(</w:t>
+      </w:r>
+      <w:proofErr w:type="spellStart"/>
+      <w:r>
+        <w:rPr>
+          <w:rFonts w:ascii="Consolas" w:eastAsia="Times New Roman" w:hAnsi="Consolas" w:cs="Times New Roman"/>
+          <w:color w:val="D4D4D4"/>
+          <w:sz w:val="21"/>
+          <w:szCs w:val="21"/>
+          <w:lang w:eastAsia="en-IN"/>
+        </w:rPr>
+        <w:t>rev.sum</w:t>
+      </w:r>
+      <w:proofErr w:type="spellEnd"/>
+      <w:r>
+        <w:rPr>
+          <w:rFonts w:ascii="Consolas" w:eastAsia="Times New Roman" w:hAnsi="Consolas" w:cs="Times New Roman"/>
+          <w:color w:val="D4D4D4"/>
+          <w:sz w:val="21"/>
+          <w:szCs w:val="21"/>
+          <w:lang w:eastAsia="en-IN"/>
+        </w:rPr>
+        <w:t>(</w:t>
+      </w:r>
+      <w:r>
+        <w:rPr>
+          <w:rFonts w:ascii="Consolas" w:eastAsia="Times New Roman" w:hAnsi="Consolas" w:cs="Times New Roman"/>
+          <w:color w:val="9CDCFE"/>
+          <w:sz w:val="21"/>
+          <w:szCs w:val="21"/>
+          <w:lang w:eastAsia="en-IN"/>
+        </w:rPr>
+        <w:t>axis</w:t>
+      </w:r>
+      <w:r>
+        <w:rPr>
+          <w:rFonts w:ascii="Consolas" w:eastAsia="Times New Roman" w:hAnsi="Consolas" w:cs="Times New Roman"/>
+          <w:color w:val="D4D4D4"/>
+          <w:sz w:val="21"/>
+          <w:szCs w:val="21"/>
+          <w:lang w:eastAsia="en-IN"/>
+        </w:rPr>
+        <w:t>=</w:t>
+      </w:r>
+      <w:r>
+        <w:rPr>
+          <w:rFonts w:ascii="Consolas" w:eastAsia="Times New Roman" w:hAnsi="Consolas" w:cs="Times New Roman"/>
+          <w:color w:val="B5CEA8"/>
+          <w:sz w:val="21"/>
+          <w:szCs w:val="21"/>
+          <w:lang w:eastAsia="en-IN"/>
+        </w:rPr>
+        <w:t>1</w:t>
+      </w:r>
+      <w:r>
+        <w:rPr>
+          <w:rFonts w:ascii="Consolas" w:eastAsia="Times New Roman" w:hAnsi="Consolas" w:cs="Times New Roman"/>
+          <w:color w:val="D4D4D4"/>
+          <w:sz w:val="21"/>
+          <w:szCs w:val="21"/>
+          <w:lang w:eastAsia="en-IN"/>
+        </w:rPr>
+        <w:t>))  </w:t>
+      </w:r>
+      <w:r>
+        <w:rPr>
+          <w:rFonts w:ascii="Consolas" w:eastAsia="Times New Roman" w:hAnsi="Consolas" w:cs="Times New Roman"/>
+          <w:color w:val="6A9955"/>
+          <w:sz w:val="21"/>
+          <w:szCs w:val="21"/>
+          <w:lang w:eastAsia="en-IN"/>
+        </w:rPr>
+        <w:t># 1 is used for Row wise adding</w:t>
+      </w:r>
+    </w:p>
+    <w:p>
+      <w:pPr>
+        <w:pStyle w:val="ListParagraph"/>
+        <w:spacing w:line="276" w:lineRule="auto"/>
+        <w:ind w:left="2160"/>
+        <w:rPr>
+          <w:b/>
+          <w:sz w:val="28"/>
+          <w:szCs w:val="28"/>
+          <w:lang w:val="en-US"/>
+        </w:rPr>
+      </w:pPr>
+    </w:p>
+    <w:p>
+      <w:pPr>
+        <w:pStyle w:val="ListParagraph"/>
+        <w:numPr>
+          <w:ilvl w:val="0"/>
+          <w:numId w:val="7"/>
+        </w:numPr>
+        <w:spacing w:line="276" w:lineRule="auto"/>
+        <w:rPr>
+          <w:b/>
+          <w:sz w:val="28"/>
+          <w:szCs w:val="28"/>
+          <w:lang w:val="en-US"/>
+        </w:rPr>
+      </w:pPr>
+      <w:r>
+        <w:rPr>
+          <w:b/>
+          <w:sz w:val="28"/>
+          <w:szCs w:val="28"/>
+          <w:lang w:val="en-US"/>
+        </w:rPr>
+        <w:t>Shared Method &amp; Columns:</w:t>
+      </w:r>
+    </w:p>
+    <w:p>
+      <w:pPr>
+        <w:pStyle w:val="ListParagraph"/>
+        <w:numPr>
+          <w:ilvl w:val="0"/>
+          <w:numId w:val="7"/>
+        </w:numPr>
+        <w:spacing w:line="276" w:lineRule="auto"/>
+        <w:rPr>
+          <w:b/>
+          <w:sz w:val="28"/>
+          <w:szCs w:val="28"/>
+          <w:lang w:val="en-US"/>
+        </w:rPr>
+      </w:pPr>
     </w:p>
     <w:p>
       <w:pPr>
@@ -30558,7 +31134,7 @@
 </file>
 
 <file path=customXml/itemProps1.xml><?xml version="1.0" encoding="utf-8"?>
-<ds:datastoreItem xmlns:ds="http://schemas.openxmlformats.org/officeDocument/2006/customXml" ds:itemID="{02F1F866-0508-43B9-B45E-7DAD6E3ACFB6}">
+<ds:datastoreItem xmlns:ds="http://schemas.openxmlformats.org/officeDocument/2006/customXml" ds:itemID="{781EEE04-A11B-4BDD-899B-D5657444D525}">
   <ds:schemaRefs>
     <ds:schemaRef ds:uri="http://schemas.openxmlformats.org/officeDocument/2006/bibliography"/>
   </ds:schemaRefs>

</xml_diff>

<commit_message>
Accessing Data from DataFrame (Column wise)
</commit_message>
<xml_diff>
--- a/Documentation.docx
+++ b/Documentation.docx
@@ -29534,6 +29534,590 @@
           <w:lang w:val="en-US"/>
         </w:rPr>
         <w:t>Shared Method &amp; Columns:</w:t>
+      </w:r>
+    </w:p>
+    <w:p>
+      <w:pPr>
+        <w:shd w:val="clear" w:color="auto" w:fill="1E1E1E"/>
+        <w:spacing w:after="0" w:line="285" w:lineRule="atLeast"/>
+        <w:ind w:left="360"/>
+        <w:rPr>
+          <w:rFonts w:ascii="Consolas" w:eastAsia="Times New Roman" w:hAnsi="Consolas" w:cs="Times New Roman"/>
+          <w:color w:val="D4D4D4"/>
+          <w:sz w:val="19"/>
+          <w:szCs w:val="19"/>
+          <w:lang w:eastAsia="en-IN"/>
+        </w:rPr>
+      </w:pPr>
+      <w:r>
+        <w:rPr>
+          <w:rFonts w:ascii="Consolas" w:eastAsia="Times New Roman" w:hAnsi="Consolas" w:cs="Times New Roman"/>
+          <w:color w:val="C586C0"/>
+          <w:sz w:val="19"/>
+          <w:szCs w:val="19"/>
+          <w:lang w:eastAsia="en-IN"/>
+        </w:rPr>
+        <w:t>import</w:t>
+      </w:r>
+      <w:r>
+        <w:rPr>
+          <w:rFonts w:ascii="Consolas" w:eastAsia="Times New Roman" w:hAnsi="Consolas" w:cs="Times New Roman"/>
+          <w:color w:val="D4D4D4"/>
+          <w:sz w:val="19"/>
+          <w:szCs w:val="19"/>
+          <w:lang w:eastAsia="en-IN"/>
+        </w:rPr>
+        <w:t> pandas </w:t>
+      </w:r>
+      <w:r>
+        <w:rPr>
+          <w:rFonts w:ascii="Consolas" w:eastAsia="Times New Roman" w:hAnsi="Consolas" w:cs="Times New Roman"/>
+          <w:color w:val="C586C0"/>
+          <w:sz w:val="19"/>
+          <w:szCs w:val="19"/>
+          <w:lang w:eastAsia="en-IN"/>
+        </w:rPr>
+        <w:t>as</w:t>
+      </w:r>
+      <w:r>
+        <w:rPr>
+          <w:rFonts w:ascii="Consolas" w:eastAsia="Times New Roman" w:hAnsi="Consolas" w:cs="Times New Roman"/>
+          <w:color w:val="D4D4D4"/>
+          <w:sz w:val="19"/>
+          <w:szCs w:val="19"/>
+          <w:lang w:eastAsia="en-IN"/>
+        </w:rPr>
+        <w:t> pd</w:t>
+      </w:r>
+    </w:p>
+    <w:p>
+      <w:pPr>
+        <w:shd w:val="clear" w:color="auto" w:fill="1E1E1E"/>
+        <w:spacing w:after="0" w:line="285" w:lineRule="atLeast"/>
+        <w:ind w:left="360"/>
+        <w:rPr>
+          <w:rFonts w:ascii="Consolas" w:eastAsia="Times New Roman" w:hAnsi="Consolas" w:cs="Times New Roman"/>
+          <w:color w:val="D4D4D4"/>
+          <w:sz w:val="19"/>
+          <w:szCs w:val="19"/>
+          <w:lang w:eastAsia="en-IN"/>
+        </w:rPr>
+      </w:pPr>
+    </w:p>
+    <w:p>
+      <w:pPr>
+        <w:shd w:val="clear" w:color="auto" w:fill="1E1E1E"/>
+        <w:spacing w:after="0" w:line="285" w:lineRule="atLeast"/>
+        <w:ind w:left="360"/>
+        <w:rPr>
+          <w:rFonts w:ascii="Consolas" w:eastAsia="Times New Roman" w:hAnsi="Consolas" w:cs="Times New Roman"/>
+          <w:color w:val="D4D4D4"/>
+          <w:sz w:val="19"/>
+          <w:szCs w:val="19"/>
+          <w:lang w:eastAsia="en-IN"/>
+        </w:rPr>
+      </w:pPr>
+      <w:proofErr w:type="spellStart"/>
+      <w:r>
+        <w:rPr>
+          <w:rFonts w:ascii="Consolas" w:eastAsia="Times New Roman" w:hAnsi="Consolas" w:cs="Times New Roman"/>
+          <w:color w:val="D4D4D4"/>
+          <w:sz w:val="19"/>
+          <w:szCs w:val="19"/>
+          <w:lang w:eastAsia="en-IN"/>
+        </w:rPr>
+        <w:t>nba</w:t>
+      </w:r>
+      <w:proofErr w:type="spellEnd"/>
+      <w:r>
+        <w:rPr>
+          <w:rFonts w:ascii="Consolas" w:eastAsia="Times New Roman" w:hAnsi="Consolas" w:cs="Times New Roman"/>
+          <w:color w:val="D4D4D4"/>
+          <w:sz w:val="19"/>
+          <w:szCs w:val="19"/>
+          <w:lang w:eastAsia="en-IN"/>
+        </w:rPr>
+        <w:t> = </w:t>
+      </w:r>
+      <w:proofErr w:type="spellStart"/>
+      <w:r>
+        <w:rPr>
+          <w:rFonts w:ascii="Consolas" w:eastAsia="Times New Roman" w:hAnsi="Consolas" w:cs="Times New Roman"/>
+          <w:color w:val="D4D4D4"/>
+          <w:sz w:val="19"/>
+          <w:szCs w:val="19"/>
+          <w:lang w:eastAsia="en-IN"/>
+        </w:rPr>
+        <w:t>pd.read_csv</w:t>
+      </w:r>
+      <w:proofErr w:type="spellEnd"/>
+      <w:r>
+        <w:rPr>
+          <w:rFonts w:ascii="Consolas" w:eastAsia="Times New Roman" w:hAnsi="Consolas" w:cs="Times New Roman"/>
+          <w:color w:val="D4D4D4"/>
+          <w:sz w:val="19"/>
+          <w:szCs w:val="19"/>
+          <w:lang w:eastAsia="en-IN"/>
+        </w:rPr>
+        <w:t>(</w:t>
+      </w:r>
+      <w:r>
+        <w:rPr>
+          <w:rFonts w:ascii="Consolas" w:eastAsia="Times New Roman" w:hAnsi="Consolas" w:cs="Times New Roman"/>
+          <w:color w:val="CE9178"/>
+          <w:sz w:val="19"/>
+          <w:szCs w:val="19"/>
+          <w:lang w:eastAsia="en-IN"/>
+        </w:rPr>
+        <w:t>'Datasets//nba.csv'</w:t>
+      </w:r>
+      <w:r>
+        <w:rPr>
+          <w:rFonts w:ascii="Consolas" w:eastAsia="Times New Roman" w:hAnsi="Consolas" w:cs="Times New Roman"/>
+          <w:color w:val="D4D4D4"/>
+          <w:sz w:val="19"/>
+          <w:szCs w:val="19"/>
+          <w:lang w:eastAsia="en-IN"/>
+        </w:rPr>
+        <w:t>)</w:t>
+      </w:r>
+    </w:p>
+    <w:p>
+      <w:pPr>
+        <w:shd w:val="clear" w:color="auto" w:fill="1E1E1E"/>
+        <w:spacing w:after="0" w:line="285" w:lineRule="atLeast"/>
+        <w:ind w:left="360"/>
+        <w:rPr>
+          <w:rFonts w:ascii="Consolas" w:eastAsia="Times New Roman" w:hAnsi="Consolas" w:cs="Times New Roman"/>
+          <w:color w:val="D4D4D4"/>
+          <w:sz w:val="19"/>
+          <w:szCs w:val="19"/>
+          <w:lang w:eastAsia="en-IN"/>
+        </w:rPr>
+      </w:pPr>
+      <w:r>
+        <w:rPr>
+          <w:rFonts w:ascii="Consolas" w:eastAsia="Times New Roman" w:hAnsi="Consolas" w:cs="Times New Roman"/>
+          <w:color w:val="DCDCAA"/>
+          <w:sz w:val="19"/>
+          <w:szCs w:val="19"/>
+          <w:lang w:eastAsia="en-IN"/>
+        </w:rPr>
+        <w:t>print</w:t>
+      </w:r>
+      <w:r>
+        <w:rPr>
+          <w:rFonts w:ascii="Consolas" w:eastAsia="Times New Roman" w:hAnsi="Consolas" w:cs="Times New Roman"/>
+          <w:color w:val="D4D4D4"/>
+          <w:sz w:val="19"/>
+          <w:szCs w:val="19"/>
+          <w:lang w:eastAsia="en-IN"/>
+        </w:rPr>
+        <w:t>(</w:t>
+      </w:r>
+      <w:proofErr w:type="spellStart"/>
+      <w:r>
+        <w:rPr>
+          <w:rFonts w:ascii="Consolas" w:eastAsia="Times New Roman" w:hAnsi="Consolas" w:cs="Times New Roman"/>
+          <w:color w:val="D4D4D4"/>
+          <w:sz w:val="19"/>
+          <w:szCs w:val="19"/>
+          <w:lang w:eastAsia="en-IN"/>
+        </w:rPr>
+        <w:t>nba.head</w:t>
+      </w:r>
+      <w:proofErr w:type="spellEnd"/>
+      <w:r>
+        <w:rPr>
+          <w:rFonts w:ascii="Consolas" w:eastAsia="Times New Roman" w:hAnsi="Consolas" w:cs="Times New Roman"/>
+          <w:color w:val="D4D4D4"/>
+          <w:sz w:val="19"/>
+          <w:szCs w:val="19"/>
+          <w:lang w:eastAsia="en-IN"/>
+        </w:rPr>
+        <w:t>(</w:t>
+      </w:r>
+      <w:r>
+        <w:rPr>
+          <w:rFonts w:ascii="Consolas" w:eastAsia="Times New Roman" w:hAnsi="Consolas" w:cs="Times New Roman"/>
+          <w:color w:val="B5CEA8"/>
+          <w:sz w:val="19"/>
+          <w:szCs w:val="19"/>
+          <w:lang w:eastAsia="en-IN"/>
+        </w:rPr>
+        <w:t>11</w:t>
+      </w:r>
+      <w:r>
+        <w:rPr>
+          <w:rFonts w:ascii="Consolas" w:eastAsia="Times New Roman" w:hAnsi="Consolas" w:cs="Times New Roman"/>
+          <w:color w:val="D4D4D4"/>
+          <w:sz w:val="19"/>
+          <w:szCs w:val="19"/>
+          <w:lang w:eastAsia="en-IN"/>
+        </w:rPr>
+        <w:t>))</w:t>
+      </w:r>
+    </w:p>
+    <w:p>
+      <w:pPr>
+        <w:shd w:val="clear" w:color="auto" w:fill="1E1E1E"/>
+        <w:spacing w:after="0" w:line="285" w:lineRule="atLeast"/>
+        <w:ind w:left="360"/>
+        <w:rPr>
+          <w:rFonts w:ascii="Consolas" w:eastAsia="Times New Roman" w:hAnsi="Consolas" w:cs="Times New Roman"/>
+          <w:color w:val="D4D4D4"/>
+          <w:sz w:val="19"/>
+          <w:szCs w:val="19"/>
+          <w:lang w:eastAsia="en-IN"/>
+        </w:rPr>
+      </w:pPr>
+    </w:p>
+    <w:p>
+      <w:pPr>
+        <w:shd w:val="clear" w:color="auto" w:fill="1E1E1E"/>
+        <w:spacing w:after="0" w:line="285" w:lineRule="atLeast"/>
+        <w:ind w:left="360"/>
+        <w:rPr>
+          <w:rFonts w:ascii="Consolas" w:eastAsia="Times New Roman" w:hAnsi="Consolas" w:cs="Times New Roman"/>
+          <w:color w:val="D4D4D4"/>
+          <w:sz w:val="19"/>
+          <w:szCs w:val="19"/>
+          <w:lang w:eastAsia="en-IN"/>
+        </w:rPr>
+      </w:pPr>
+      <w:r>
+        <w:rPr>
+          <w:rFonts w:ascii="Consolas" w:eastAsia="Times New Roman" w:hAnsi="Consolas" w:cs="Times New Roman"/>
+          <w:color w:val="6A9955"/>
+          <w:sz w:val="19"/>
+          <w:szCs w:val="19"/>
+          <w:lang w:eastAsia="en-IN"/>
+        </w:rPr>
+        <w:t># Extract Data Column wise</w:t>
+      </w:r>
+    </w:p>
+    <w:p>
+      <w:pPr>
+        <w:shd w:val="clear" w:color="auto" w:fill="1E1E1E"/>
+        <w:spacing w:after="0" w:line="285" w:lineRule="atLeast"/>
+        <w:ind w:left="360"/>
+        <w:rPr>
+          <w:rFonts w:ascii="Consolas" w:eastAsia="Times New Roman" w:hAnsi="Consolas" w:cs="Times New Roman"/>
+          <w:color w:val="D4D4D4"/>
+          <w:sz w:val="19"/>
+          <w:szCs w:val="19"/>
+          <w:lang w:eastAsia="en-IN"/>
+        </w:rPr>
+      </w:pPr>
+      <w:r>
+        <w:rPr>
+          <w:rFonts w:ascii="Consolas" w:eastAsia="Times New Roman" w:hAnsi="Consolas" w:cs="Times New Roman"/>
+          <w:color w:val="6A9955"/>
+          <w:sz w:val="19"/>
+          <w:szCs w:val="19"/>
+          <w:lang w:eastAsia="en-IN"/>
+        </w:rPr>
+        <w:t># Name is the column name. Drawback is that the column name must not have space</w:t>
+      </w:r>
+    </w:p>
+    <w:p>
+      <w:pPr>
+        <w:shd w:val="clear" w:color="auto" w:fill="1E1E1E"/>
+        <w:spacing w:after="0" w:line="285" w:lineRule="atLeast"/>
+        <w:ind w:left="360"/>
+        <w:rPr>
+          <w:rFonts w:ascii="Consolas" w:eastAsia="Times New Roman" w:hAnsi="Consolas" w:cs="Times New Roman"/>
+          <w:color w:val="D4D4D4"/>
+          <w:sz w:val="19"/>
+          <w:szCs w:val="19"/>
+          <w:lang w:eastAsia="en-IN"/>
+        </w:rPr>
+      </w:pPr>
+      <w:r>
+        <w:rPr>
+          <w:rFonts w:ascii="Consolas" w:eastAsia="Times New Roman" w:hAnsi="Consolas" w:cs="Times New Roman"/>
+          <w:color w:val="DCDCAA"/>
+          <w:sz w:val="19"/>
+          <w:szCs w:val="19"/>
+          <w:lang w:eastAsia="en-IN"/>
+        </w:rPr>
+        <w:t>print</w:t>
+      </w:r>
+      <w:r>
+        <w:rPr>
+          <w:rFonts w:ascii="Consolas" w:eastAsia="Times New Roman" w:hAnsi="Consolas" w:cs="Times New Roman"/>
+          <w:color w:val="D4D4D4"/>
+          <w:sz w:val="19"/>
+          <w:szCs w:val="19"/>
+          <w:lang w:eastAsia="en-IN"/>
+        </w:rPr>
+        <w:t>(</w:t>
+      </w:r>
+      <w:proofErr w:type="spellStart"/>
+      <w:r>
+        <w:rPr>
+          <w:rFonts w:ascii="Consolas" w:eastAsia="Times New Roman" w:hAnsi="Consolas" w:cs="Times New Roman"/>
+          <w:color w:val="D4D4D4"/>
+          <w:sz w:val="19"/>
+          <w:szCs w:val="19"/>
+          <w:lang w:eastAsia="en-IN"/>
+        </w:rPr>
+        <w:t>nba.Name.head</w:t>
+      </w:r>
+      <w:proofErr w:type="spellEnd"/>
+      <w:r>
+        <w:rPr>
+          <w:rFonts w:ascii="Consolas" w:eastAsia="Times New Roman" w:hAnsi="Consolas" w:cs="Times New Roman"/>
+          <w:color w:val="D4D4D4"/>
+          <w:sz w:val="19"/>
+          <w:szCs w:val="19"/>
+          <w:lang w:eastAsia="en-IN"/>
+        </w:rPr>
+        <w:t>())</w:t>
+      </w:r>
+    </w:p>
+    <w:p>
+      <w:pPr>
+        <w:shd w:val="clear" w:color="auto" w:fill="1E1E1E"/>
+        <w:spacing w:after="0" w:line="285" w:lineRule="atLeast"/>
+        <w:ind w:left="360"/>
+        <w:rPr>
+          <w:rFonts w:ascii="Consolas" w:eastAsia="Times New Roman" w:hAnsi="Consolas" w:cs="Times New Roman"/>
+          <w:color w:val="D4D4D4"/>
+          <w:sz w:val="19"/>
+          <w:szCs w:val="19"/>
+          <w:lang w:eastAsia="en-IN"/>
+        </w:rPr>
+      </w:pPr>
+    </w:p>
+    <w:p>
+      <w:pPr>
+        <w:shd w:val="clear" w:color="auto" w:fill="1E1E1E"/>
+        <w:spacing w:after="0" w:line="285" w:lineRule="atLeast"/>
+        <w:ind w:left="360"/>
+        <w:rPr>
+          <w:rFonts w:ascii="Consolas" w:eastAsia="Times New Roman" w:hAnsi="Consolas" w:cs="Times New Roman"/>
+          <w:color w:val="D4D4D4"/>
+          <w:sz w:val="19"/>
+          <w:szCs w:val="19"/>
+          <w:lang w:eastAsia="en-IN"/>
+        </w:rPr>
+      </w:pPr>
+      <w:r>
+        <w:rPr>
+          <w:rFonts w:ascii="Consolas" w:eastAsia="Times New Roman" w:hAnsi="Consolas" w:cs="Times New Roman"/>
+          <w:color w:val="DCDCAA"/>
+          <w:sz w:val="19"/>
+          <w:szCs w:val="19"/>
+          <w:lang w:eastAsia="en-IN"/>
+        </w:rPr>
+        <w:t>print</w:t>
+      </w:r>
+      <w:r>
+        <w:rPr>
+          <w:rFonts w:ascii="Consolas" w:eastAsia="Times New Roman" w:hAnsi="Consolas" w:cs="Times New Roman"/>
+          <w:color w:val="D4D4D4"/>
+          <w:sz w:val="19"/>
+          <w:szCs w:val="19"/>
+          <w:lang w:eastAsia="en-IN"/>
+        </w:rPr>
+        <w:t>(</w:t>
+      </w:r>
+      <w:proofErr w:type="spellStart"/>
+      <w:r>
+        <w:rPr>
+          <w:rFonts w:ascii="Consolas" w:eastAsia="Times New Roman" w:hAnsi="Consolas" w:cs="Times New Roman"/>
+          <w:color w:val="D4D4D4"/>
+          <w:sz w:val="19"/>
+          <w:szCs w:val="19"/>
+          <w:lang w:eastAsia="en-IN"/>
+        </w:rPr>
+        <w:t>nba</w:t>
+      </w:r>
+      <w:proofErr w:type="spellEnd"/>
+      <w:r>
+        <w:rPr>
+          <w:rFonts w:ascii="Consolas" w:eastAsia="Times New Roman" w:hAnsi="Consolas" w:cs="Times New Roman"/>
+          <w:color w:val="D4D4D4"/>
+          <w:sz w:val="19"/>
+          <w:szCs w:val="19"/>
+          <w:lang w:eastAsia="en-IN"/>
+        </w:rPr>
+        <w:t>[</w:t>
+      </w:r>
+      <w:r>
+        <w:rPr>
+          <w:rFonts w:ascii="Consolas" w:eastAsia="Times New Roman" w:hAnsi="Consolas" w:cs="Times New Roman"/>
+          <w:color w:val="CE9178"/>
+          <w:sz w:val="19"/>
+          <w:szCs w:val="19"/>
+          <w:lang w:eastAsia="en-IN"/>
+        </w:rPr>
+        <w:t>"Name"</w:t>
+      </w:r>
+      <w:r>
+        <w:rPr>
+          <w:rFonts w:ascii="Consolas" w:eastAsia="Times New Roman" w:hAnsi="Consolas" w:cs="Times New Roman"/>
+          <w:color w:val="D4D4D4"/>
+          <w:sz w:val="19"/>
+          <w:szCs w:val="19"/>
+          <w:lang w:eastAsia="en-IN"/>
+        </w:rPr>
+        <w:t>].head())  </w:t>
+      </w:r>
+      <w:r>
+        <w:rPr>
+          <w:rFonts w:ascii="Consolas" w:eastAsia="Times New Roman" w:hAnsi="Consolas" w:cs="Times New Roman"/>
+          <w:color w:val="6A9955"/>
+          <w:sz w:val="19"/>
+          <w:szCs w:val="19"/>
+          <w:lang w:eastAsia="en-IN"/>
+        </w:rPr>
+        <w:t># Using List. Can have space.</w:t>
+      </w:r>
+    </w:p>
+    <w:p>
+      <w:pPr>
+        <w:shd w:val="clear" w:color="auto" w:fill="1E1E1E"/>
+        <w:spacing w:after="0" w:line="285" w:lineRule="atLeast"/>
+        <w:ind w:left="360"/>
+        <w:rPr>
+          <w:rFonts w:ascii="Consolas" w:eastAsia="Times New Roman" w:hAnsi="Consolas" w:cs="Times New Roman"/>
+          <w:color w:val="D4D4D4"/>
+          <w:sz w:val="19"/>
+          <w:szCs w:val="19"/>
+          <w:lang w:eastAsia="en-IN"/>
+        </w:rPr>
+      </w:pPr>
+    </w:p>
+    <w:p>
+      <w:pPr>
+        <w:shd w:val="clear" w:color="auto" w:fill="1E1E1E"/>
+        <w:spacing w:after="0" w:line="285" w:lineRule="atLeast"/>
+        <w:ind w:left="360"/>
+        <w:rPr>
+          <w:rFonts w:ascii="Consolas" w:eastAsia="Times New Roman" w:hAnsi="Consolas" w:cs="Times New Roman"/>
+          <w:color w:val="D4D4D4"/>
+          <w:sz w:val="19"/>
+          <w:szCs w:val="19"/>
+          <w:lang w:eastAsia="en-IN"/>
+        </w:rPr>
+      </w:pPr>
+      <w:r>
+        <w:rPr>
+          <w:rFonts w:ascii="Consolas" w:eastAsia="Times New Roman" w:hAnsi="Consolas" w:cs="Times New Roman"/>
+          <w:color w:val="D4D4D4"/>
+          <w:sz w:val="19"/>
+          <w:szCs w:val="19"/>
+          <w:lang w:eastAsia="en-IN"/>
+        </w:rPr>
+        <w:t>columns = [</w:t>
+      </w:r>
+      <w:r>
+        <w:rPr>
+          <w:rFonts w:ascii="Consolas" w:eastAsia="Times New Roman" w:hAnsi="Consolas" w:cs="Times New Roman"/>
+          <w:color w:val="CE9178"/>
+          <w:sz w:val="19"/>
+          <w:szCs w:val="19"/>
+          <w:lang w:eastAsia="en-IN"/>
+        </w:rPr>
+        <w:t>"Name"</w:t>
+      </w:r>
+      <w:r>
+        <w:rPr>
+          <w:rFonts w:ascii="Consolas" w:eastAsia="Times New Roman" w:hAnsi="Consolas" w:cs="Times New Roman"/>
+          <w:color w:val="D4D4D4"/>
+          <w:sz w:val="19"/>
+          <w:szCs w:val="19"/>
+          <w:lang w:eastAsia="en-IN"/>
+        </w:rPr>
+        <w:t>, </w:t>
+      </w:r>
+      <w:r>
+        <w:rPr>
+          <w:rFonts w:ascii="Consolas" w:eastAsia="Times New Roman" w:hAnsi="Consolas" w:cs="Times New Roman"/>
+          <w:color w:val="CE9178"/>
+          <w:sz w:val="19"/>
+          <w:szCs w:val="19"/>
+          <w:lang w:eastAsia="en-IN"/>
+        </w:rPr>
+        <w:t>"Team"</w:t>
+      </w:r>
+      <w:r>
+        <w:rPr>
+          <w:rFonts w:ascii="Consolas" w:eastAsia="Times New Roman" w:hAnsi="Consolas" w:cs="Times New Roman"/>
+          <w:color w:val="D4D4D4"/>
+          <w:sz w:val="19"/>
+          <w:szCs w:val="19"/>
+          <w:lang w:eastAsia="en-IN"/>
+        </w:rPr>
+        <w:t>]</w:t>
+      </w:r>
+    </w:p>
+    <w:p>
+      <w:pPr>
+        <w:shd w:val="clear" w:color="auto" w:fill="1E1E1E"/>
+        <w:spacing w:after="0" w:line="285" w:lineRule="atLeast"/>
+        <w:ind w:left="360"/>
+        <w:rPr>
+          <w:rFonts w:ascii="Consolas" w:eastAsia="Times New Roman" w:hAnsi="Consolas" w:cs="Times New Roman"/>
+          <w:color w:val="D4D4D4"/>
+          <w:sz w:val="19"/>
+          <w:szCs w:val="19"/>
+          <w:lang w:eastAsia="en-IN"/>
+        </w:rPr>
+      </w:pPr>
+      <w:r>
+        <w:rPr>
+          <w:rFonts w:ascii="Consolas" w:eastAsia="Times New Roman" w:hAnsi="Consolas" w:cs="Times New Roman"/>
+          <w:color w:val="DCDCAA"/>
+          <w:sz w:val="19"/>
+          <w:szCs w:val="19"/>
+          <w:lang w:eastAsia="en-IN"/>
+        </w:rPr>
+        <w:t>print</w:t>
+      </w:r>
+      <w:r>
+        <w:rPr>
+          <w:rFonts w:ascii="Consolas" w:eastAsia="Times New Roman" w:hAnsi="Consolas" w:cs="Times New Roman"/>
+          <w:color w:val="D4D4D4"/>
+          <w:sz w:val="19"/>
+          <w:szCs w:val="19"/>
+          <w:lang w:eastAsia="en-IN"/>
+        </w:rPr>
+        <w:t>(</w:t>
+      </w:r>
+      <w:proofErr w:type="spellStart"/>
+      <w:r>
+        <w:rPr>
+          <w:rFonts w:ascii="Consolas" w:eastAsia="Times New Roman" w:hAnsi="Consolas" w:cs="Times New Roman"/>
+          <w:color w:val="D4D4D4"/>
+          <w:sz w:val="19"/>
+          <w:szCs w:val="19"/>
+          <w:lang w:eastAsia="en-IN"/>
+        </w:rPr>
+        <w:t>nba</w:t>
+      </w:r>
+      <w:proofErr w:type="spellEnd"/>
+      <w:r>
+        <w:rPr>
+          <w:rFonts w:ascii="Consolas" w:eastAsia="Times New Roman" w:hAnsi="Consolas" w:cs="Times New Roman"/>
+          <w:color w:val="D4D4D4"/>
+          <w:sz w:val="19"/>
+          <w:szCs w:val="19"/>
+          <w:lang w:eastAsia="en-IN"/>
+        </w:rPr>
+        <w:t>[columns].head())  </w:t>
+      </w:r>
+      <w:r>
+        <w:rPr>
+          <w:rFonts w:ascii="Consolas" w:eastAsia="Times New Roman" w:hAnsi="Consolas" w:cs="Times New Roman"/>
+          <w:color w:val="6A9955"/>
+          <w:sz w:val="19"/>
+          <w:szCs w:val="19"/>
+          <w:lang w:eastAsia="en-IN"/>
+        </w:rPr>
+        <w:t># Accessing multiple columns</w:t>
       </w:r>
     </w:p>
     <w:p>
@@ -31134,7 +31718,7 @@
 </file>
 
 <file path=customXml/itemProps1.xml><?xml version="1.0" encoding="utf-8"?>
-<ds:datastoreItem xmlns:ds="http://schemas.openxmlformats.org/officeDocument/2006/customXml" ds:itemID="{781EEE04-A11B-4BDD-899B-D5657444D525}">
+<ds:datastoreItem xmlns:ds="http://schemas.openxmlformats.org/officeDocument/2006/customXml" ds:itemID="{B90B97A8-1C77-40F3-86DD-C612DB70CCED}">
   <ds:schemaRefs>
     <ds:schemaRef ds:uri="http://schemas.openxmlformats.org/officeDocument/2006/bibliography"/>
   </ds:schemaRefs>

</xml_diff>

<commit_message>
Add column in data frames
</commit_message>
<xml_diff>
--- a/Documentation.docx
+++ b/Documentation.docx
@@ -30135,6 +30135,505 @@
           <w:lang w:val="en-US"/>
         </w:rPr>
       </w:pPr>
+      <w:r>
+        <w:rPr>
+          <w:b/>
+          <w:sz w:val="28"/>
+          <w:szCs w:val="28"/>
+          <w:lang w:val="en-US"/>
+        </w:rPr>
+        <w:lastRenderedPageBreak/>
+        <w:t xml:space="preserve">Add new column to </w:t>
+      </w:r>
+      <w:proofErr w:type="spellStart"/>
+      <w:r>
+        <w:rPr>
+          <w:b/>
+          <w:sz w:val="28"/>
+          <w:szCs w:val="28"/>
+          <w:lang w:val="en-US"/>
+        </w:rPr>
+        <w:t>DataFrame</w:t>
+      </w:r>
+      <w:proofErr w:type="spellEnd"/>
+      <w:r>
+        <w:rPr>
+          <w:b/>
+          <w:sz w:val="28"/>
+          <w:szCs w:val="28"/>
+          <w:lang w:val="en-US"/>
+        </w:rPr>
+        <w:t>:</w:t>
+      </w:r>
+    </w:p>
+    <w:p>
+      <w:pPr>
+        <w:shd w:val="clear" w:color="auto" w:fill="1E1E1E"/>
+        <w:spacing w:after="0" w:line="285" w:lineRule="atLeast"/>
+        <w:ind w:left="360"/>
+        <w:rPr>
+          <w:rFonts w:ascii="Consolas" w:eastAsia="Times New Roman" w:hAnsi="Consolas" w:cs="Times New Roman"/>
+          <w:color w:val="D4D4D4"/>
+          <w:sz w:val="19"/>
+          <w:szCs w:val="19"/>
+          <w:lang w:eastAsia="en-IN"/>
+        </w:rPr>
+      </w:pPr>
+      <w:r>
+        <w:rPr>
+          <w:rFonts w:ascii="Consolas" w:eastAsia="Times New Roman" w:hAnsi="Consolas" w:cs="Times New Roman"/>
+          <w:color w:val="C586C0"/>
+          <w:sz w:val="19"/>
+          <w:szCs w:val="19"/>
+          <w:lang w:eastAsia="en-IN"/>
+        </w:rPr>
+        <w:t>import</w:t>
+      </w:r>
+      <w:r>
+        <w:rPr>
+          <w:rFonts w:ascii="Consolas" w:eastAsia="Times New Roman" w:hAnsi="Consolas" w:cs="Times New Roman"/>
+          <w:color w:val="D4D4D4"/>
+          <w:sz w:val="19"/>
+          <w:szCs w:val="19"/>
+          <w:lang w:eastAsia="en-IN"/>
+        </w:rPr>
+        <w:t> pandas </w:t>
+      </w:r>
+      <w:r>
+        <w:rPr>
+          <w:rFonts w:ascii="Consolas" w:eastAsia="Times New Roman" w:hAnsi="Consolas" w:cs="Times New Roman"/>
+          <w:color w:val="C586C0"/>
+          <w:sz w:val="19"/>
+          <w:szCs w:val="19"/>
+          <w:lang w:eastAsia="en-IN"/>
+        </w:rPr>
+        <w:t>as</w:t>
+      </w:r>
+      <w:r>
+        <w:rPr>
+          <w:rFonts w:ascii="Consolas" w:eastAsia="Times New Roman" w:hAnsi="Consolas" w:cs="Times New Roman"/>
+          <w:color w:val="D4D4D4"/>
+          <w:sz w:val="19"/>
+          <w:szCs w:val="19"/>
+          <w:lang w:eastAsia="en-IN"/>
+        </w:rPr>
+        <w:t> pd</w:t>
+      </w:r>
+    </w:p>
+    <w:p>
+      <w:pPr>
+        <w:shd w:val="clear" w:color="auto" w:fill="1E1E1E"/>
+        <w:spacing w:after="0" w:line="285" w:lineRule="atLeast"/>
+        <w:ind w:left="360"/>
+        <w:rPr>
+          <w:rFonts w:ascii="Consolas" w:eastAsia="Times New Roman" w:hAnsi="Consolas" w:cs="Times New Roman"/>
+          <w:color w:val="D4D4D4"/>
+          <w:sz w:val="19"/>
+          <w:szCs w:val="19"/>
+          <w:lang w:eastAsia="en-IN"/>
+        </w:rPr>
+      </w:pPr>
+    </w:p>
+    <w:p>
+      <w:pPr>
+        <w:shd w:val="clear" w:color="auto" w:fill="1E1E1E"/>
+        <w:spacing w:after="0" w:line="285" w:lineRule="atLeast"/>
+        <w:ind w:left="360"/>
+        <w:rPr>
+          <w:rFonts w:ascii="Consolas" w:eastAsia="Times New Roman" w:hAnsi="Consolas" w:cs="Times New Roman"/>
+          <w:color w:val="D4D4D4"/>
+          <w:sz w:val="19"/>
+          <w:szCs w:val="19"/>
+          <w:lang w:eastAsia="en-IN"/>
+        </w:rPr>
+      </w:pPr>
+      <w:proofErr w:type="spellStart"/>
+      <w:r>
+        <w:rPr>
+          <w:rFonts w:ascii="Consolas" w:eastAsia="Times New Roman" w:hAnsi="Consolas" w:cs="Times New Roman"/>
+          <w:color w:val="D4D4D4"/>
+          <w:sz w:val="19"/>
+          <w:szCs w:val="19"/>
+          <w:lang w:eastAsia="en-IN"/>
+        </w:rPr>
+        <w:t>nba</w:t>
+      </w:r>
+      <w:proofErr w:type="spellEnd"/>
+      <w:r>
+        <w:rPr>
+          <w:rFonts w:ascii="Consolas" w:eastAsia="Times New Roman" w:hAnsi="Consolas" w:cs="Times New Roman"/>
+          <w:color w:val="D4D4D4"/>
+          <w:sz w:val="19"/>
+          <w:szCs w:val="19"/>
+          <w:lang w:eastAsia="en-IN"/>
+        </w:rPr>
+        <w:t> = </w:t>
+      </w:r>
+      <w:proofErr w:type="spellStart"/>
+      <w:r>
+        <w:rPr>
+          <w:rFonts w:ascii="Consolas" w:eastAsia="Times New Roman" w:hAnsi="Consolas" w:cs="Times New Roman"/>
+          <w:color w:val="D4D4D4"/>
+          <w:sz w:val="19"/>
+          <w:szCs w:val="19"/>
+          <w:lang w:eastAsia="en-IN"/>
+        </w:rPr>
+        <w:t>pd.read_csv</w:t>
+      </w:r>
+      <w:proofErr w:type="spellEnd"/>
+      <w:r>
+        <w:rPr>
+          <w:rFonts w:ascii="Consolas" w:eastAsia="Times New Roman" w:hAnsi="Consolas" w:cs="Times New Roman"/>
+          <w:color w:val="D4D4D4"/>
+          <w:sz w:val="19"/>
+          <w:szCs w:val="19"/>
+          <w:lang w:eastAsia="en-IN"/>
+        </w:rPr>
+        <w:t>(</w:t>
+      </w:r>
+      <w:r>
+        <w:rPr>
+          <w:rFonts w:ascii="Consolas" w:eastAsia="Times New Roman" w:hAnsi="Consolas" w:cs="Times New Roman"/>
+          <w:color w:val="CE9178"/>
+          <w:sz w:val="19"/>
+          <w:szCs w:val="19"/>
+          <w:lang w:eastAsia="en-IN"/>
+        </w:rPr>
+        <w:t>'Datasets</w:t>
+      </w:r>
+      <w:r>
+        <w:rPr>
+          <w:rFonts w:ascii="Consolas" w:eastAsia="Times New Roman" w:hAnsi="Consolas" w:cs="Times New Roman"/>
+          <w:color w:val="D7BA7D"/>
+          <w:sz w:val="19"/>
+          <w:szCs w:val="19"/>
+          <w:lang w:eastAsia="en-IN"/>
+        </w:rPr>
+        <w:t>\\</w:t>
+      </w:r>
+      <w:r>
+        <w:rPr>
+          <w:rFonts w:ascii="Consolas" w:eastAsia="Times New Roman" w:hAnsi="Consolas" w:cs="Times New Roman"/>
+          <w:color w:val="CE9178"/>
+          <w:sz w:val="19"/>
+          <w:szCs w:val="19"/>
+          <w:lang w:eastAsia="en-IN"/>
+        </w:rPr>
+        <w:t>nba.csv'</w:t>
+      </w:r>
+      <w:r>
+        <w:rPr>
+          <w:rFonts w:ascii="Consolas" w:eastAsia="Times New Roman" w:hAnsi="Consolas" w:cs="Times New Roman"/>
+          <w:color w:val="D4D4D4"/>
+          <w:sz w:val="19"/>
+          <w:szCs w:val="19"/>
+          <w:lang w:eastAsia="en-IN"/>
+        </w:rPr>
+        <w:t>)</w:t>
+      </w:r>
+    </w:p>
+    <w:p>
+      <w:pPr>
+        <w:shd w:val="clear" w:color="auto" w:fill="1E1E1E"/>
+        <w:spacing w:after="0" w:line="285" w:lineRule="atLeast"/>
+        <w:ind w:left="360"/>
+        <w:rPr>
+          <w:rFonts w:ascii="Consolas" w:eastAsia="Times New Roman" w:hAnsi="Consolas" w:cs="Times New Roman"/>
+          <w:color w:val="D4D4D4"/>
+          <w:sz w:val="19"/>
+          <w:szCs w:val="19"/>
+          <w:lang w:eastAsia="en-IN"/>
+        </w:rPr>
+      </w:pPr>
+    </w:p>
+    <w:p>
+      <w:pPr>
+        <w:shd w:val="clear" w:color="auto" w:fill="1E1E1E"/>
+        <w:spacing w:after="0" w:line="285" w:lineRule="atLeast"/>
+        <w:ind w:left="360"/>
+        <w:rPr>
+          <w:rFonts w:ascii="Consolas" w:eastAsia="Times New Roman" w:hAnsi="Consolas" w:cs="Times New Roman"/>
+          <w:color w:val="D4D4D4"/>
+          <w:sz w:val="19"/>
+          <w:szCs w:val="19"/>
+          <w:lang w:eastAsia="en-IN"/>
+        </w:rPr>
+      </w:pPr>
+      <w:r>
+        <w:rPr>
+          <w:rFonts w:ascii="Consolas" w:eastAsia="Times New Roman" w:hAnsi="Consolas" w:cs="Times New Roman"/>
+          <w:color w:val="D4D4D4"/>
+          <w:sz w:val="19"/>
+          <w:szCs w:val="19"/>
+          <w:lang w:eastAsia="en-IN"/>
+        </w:rPr>
+        <w:t>nba[</w:t>
+      </w:r>
+      <w:r>
+        <w:rPr>
+          <w:rFonts w:ascii="Consolas" w:eastAsia="Times New Roman" w:hAnsi="Consolas" w:cs="Times New Roman"/>
+          <w:color w:val="CE9178"/>
+          <w:sz w:val="19"/>
+          <w:szCs w:val="19"/>
+          <w:lang w:eastAsia="en-IN"/>
+        </w:rPr>
+        <w:t>'Sports'</w:t>
+      </w:r>
+      <w:r>
+        <w:rPr>
+          <w:rFonts w:ascii="Consolas" w:eastAsia="Times New Roman" w:hAnsi="Consolas" w:cs="Times New Roman"/>
+          <w:color w:val="D4D4D4"/>
+          <w:sz w:val="19"/>
+          <w:szCs w:val="19"/>
+          <w:lang w:eastAsia="en-IN"/>
+        </w:rPr>
+        <w:t>] = </w:t>
+      </w:r>
+      <w:r>
+        <w:rPr>
+          <w:rFonts w:ascii="Consolas" w:eastAsia="Times New Roman" w:hAnsi="Consolas" w:cs="Times New Roman"/>
+          <w:color w:val="CE9178"/>
+          <w:sz w:val="19"/>
+          <w:szCs w:val="19"/>
+          <w:lang w:eastAsia="en-IN"/>
+        </w:rPr>
+        <w:t>'BasketBall'</w:t>
+      </w:r>
+      <w:r>
+        <w:rPr>
+          <w:rFonts w:ascii="Consolas" w:eastAsia="Times New Roman" w:hAnsi="Consolas" w:cs="Times New Roman"/>
+          <w:color w:val="D4D4D4"/>
+          <w:sz w:val="19"/>
+          <w:szCs w:val="19"/>
+          <w:lang w:eastAsia="en-IN"/>
+        </w:rPr>
+        <w:t>  </w:t>
+      </w:r>
+      <w:r>
+        <w:rPr>
+          <w:rFonts w:ascii="Consolas" w:eastAsia="Times New Roman" w:hAnsi="Consolas" w:cs="Times New Roman"/>
+          <w:color w:val="6A9955"/>
+          <w:sz w:val="19"/>
+          <w:szCs w:val="19"/>
+          <w:lang w:eastAsia="en-IN"/>
+        </w:rPr>
+        <w:t># Adds a col 'Sports' with value Basketball</w:t>
+      </w:r>
+    </w:p>
+    <w:p>
+      <w:pPr>
+        <w:shd w:val="clear" w:color="auto" w:fill="1E1E1E"/>
+        <w:spacing w:after="0" w:line="285" w:lineRule="atLeast"/>
+        <w:ind w:left="360"/>
+        <w:rPr>
+          <w:rFonts w:ascii="Consolas" w:eastAsia="Times New Roman" w:hAnsi="Consolas" w:cs="Times New Roman"/>
+          <w:color w:val="D4D4D4"/>
+          <w:sz w:val="19"/>
+          <w:szCs w:val="19"/>
+          <w:lang w:eastAsia="en-IN"/>
+        </w:rPr>
+      </w:pPr>
+      <w:r>
+        <w:rPr>
+          <w:rFonts w:ascii="Consolas" w:eastAsia="Times New Roman" w:hAnsi="Consolas" w:cs="Times New Roman"/>
+          <w:color w:val="6A9955"/>
+          <w:sz w:val="19"/>
+          <w:szCs w:val="19"/>
+          <w:lang w:eastAsia="en-IN"/>
+        </w:rPr>
+        <w:t># However, it doesn't affect data in csv file</w:t>
+      </w:r>
+    </w:p>
+    <w:p>
+      <w:pPr>
+        <w:shd w:val="clear" w:color="auto" w:fill="1E1E1E"/>
+        <w:spacing w:after="0" w:line="285" w:lineRule="atLeast"/>
+        <w:ind w:left="360"/>
+        <w:rPr>
+          <w:rFonts w:ascii="Consolas" w:eastAsia="Times New Roman" w:hAnsi="Consolas" w:cs="Times New Roman"/>
+          <w:color w:val="D4D4D4"/>
+          <w:sz w:val="19"/>
+          <w:szCs w:val="19"/>
+          <w:lang w:eastAsia="en-IN"/>
+        </w:rPr>
+      </w:pPr>
+    </w:p>
+    <w:p>
+      <w:pPr>
+        <w:shd w:val="clear" w:color="auto" w:fill="1E1E1E"/>
+        <w:spacing w:after="0" w:line="285" w:lineRule="atLeast"/>
+        <w:ind w:left="360"/>
+        <w:rPr>
+          <w:rFonts w:ascii="Consolas" w:eastAsia="Times New Roman" w:hAnsi="Consolas" w:cs="Times New Roman"/>
+          <w:color w:val="D4D4D4"/>
+          <w:sz w:val="19"/>
+          <w:szCs w:val="19"/>
+          <w:lang w:eastAsia="en-IN"/>
+        </w:rPr>
+      </w:pPr>
+      <w:r>
+        <w:rPr>
+          <w:rFonts w:ascii="Consolas" w:eastAsia="Times New Roman" w:hAnsi="Consolas" w:cs="Times New Roman"/>
+          <w:color w:val="D4D4D4"/>
+          <w:sz w:val="19"/>
+          <w:szCs w:val="19"/>
+          <w:lang w:eastAsia="en-IN"/>
+        </w:rPr>
+        <w:t>nba.insert(</w:t>
+      </w:r>
+      <w:r>
+        <w:rPr>
+          <w:rFonts w:ascii="Consolas" w:eastAsia="Times New Roman" w:hAnsi="Consolas" w:cs="Times New Roman"/>
+          <w:color w:val="B5CEA8"/>
+          <w:sz w:val="19"/>
+          <w:szCs w:val="19"/>
+          <w:lang w:eastAsia="en-IN"/>
+        </w:rPr>
+        <w:t>2</w:t>
+      </w:r>
+      <w:r>
+        <w:rPr>
+          <w:rFonts w:ascii="Consolas" w:eastAsia="Times New Roman" w:hAnsi="Consolas" w:cs="Times New Roman"/>
+          <w:color w:val="D4D4D4"/>
+          <w:sz w:val="19"/>
+          <w:szCs w:val="19"/>
+          <w:lang w:eastAsia="en-IN"/>
+        </w:rPr>
+        <w:t>, </w:t>
+      </w:r>
+      <w:r>
+        <w:rPr>
+          <w:rFonts w:ascii="Consolas" w:eastAsia="Times New Roman" w:hAnsi="Consolas" w:cs="Times New Roman"/>
+          <w:color w:val="CE9178"/>
+          <w:sz w:val="19"/>
+          <w:szCs w:val="19"/>
+          <w:lang w:eastAsia="en-IN"/>
+        </w:rPr>
+        <w:t>'Sports'</w:t>
+      </w:r>
+      <w:r>
+        <w:rPr>
+          <w:rFonts w:ascii="Consolas" w:eastAsia="Times New Roman" w:hAnsi="Consolas" w:cs="Times New Roman"/>
+          <w:color w:val="D4D4D4"/>
+          <w:sz w:val="19"/>
+          <w:szCs w:val="19"/>
+          <w:lang w:eastAsia="en-IN"/>
+        </w:rPr>
+        <w:t>, </w:t>
+      </w:r>
+      <w:r>
+        <w:rPr>
+          <w:rFonts w:ascii="Consolas" w:eastAsia="Times New Roman" w:hAnsi="Consolas" w:cs="Times New Roman"/>
+          <w:color w:val="CE9178"/>
+          <w:sz w:val="19"/>
+          <w:szCs w:val="19"/>
+          <w:lang w:eastAsia="en-IN"/>
+        </w:rPr>
+        <w:t>'Basketball'</w:t>
+      </w:r>
+      <w:r>
+        <w:rPr>
+          <w:rFonts w:ascii="Consolas" w:eastAsia="Times New Roman" w:hAnsi="Consolas" w:cs="Times New Roman"/>
+          <w:color w:val="D4D4D4"/>
+          <w:sz w:val="19"/>
+          <w:szCs w:val="19"/>
+          <w:lang w:eastAsia="en-IN"/>
+        </w:rPr>
+        <w:t>)  </w:t>
+      </w:r>
+      <w:r>
+        <w:rPr>
+          <w:rFonts w:ascii="Consolas" w:eastAsia="Times New Roman" w:hAnsi="Consolas" w:cs="Times New Roman"/>
+          <w:color w:val="6A9955"/>
+          <w:sz w:val="19"/>
+          <w:szCs w:val="19"/>
+          <w:lang w:eastAsia="en-IN"/>
+        </w:rPr>
+        <w:t># nba.insert(index,column_name,value)</w:t>
+      </w:r>
+    </w:p>
+    <w:p>
+      <w:pPr>
+        <w:shd w:val="clear" w:color="auto" w:fill="1E1E1E"/>
+        <w:spacing w:after="0" w:line="285" w:lineRule="atLeast"/>
+        <w:ind w:left="360"/>
+        <w:rPr>
+          <w:rFonts w:ascii="Consolas" w:eastAsia="Times New Roman" w:hAnsi="Consolas" w:cs="Times New Roman"/>
+          <w:color w:val="D4D4D4"/>
+          <w:sz w:val="19"/>
+          <w:szCs w:val="19"/>
+          <w:lang w:eastAsia="en-IN"/>
+        </w:rPr>
+      </w:pPr>
+      <w:r>
+        <w:rPr>
+          <w:rFonts w:ascii="Consolas" w:eastAsia="Times New Roman" w:hAnsi="Consolas" w:cs="Times New Roman"/>
+          <w:color w:val="DCDCAA"/>
+          <w:sz w:val="19"/>
+          <w:szCs w:val="19"/>
+          <w:lang w:eastAsia="en-IN"/>
+        </w:rPr>
+        <w:t>print</w:t>
+      </w:r>
+      <w:r>
+        <w:rPr>
+          <w:rFonts w:ascii="Consolas" w:eastAsia="Times New Roman" w:hAnsi="Consolas" w:cs="Times New Roman"/>
+          <w:color w:val="D4D4D4"/>
+          <w:sz w:val="19"/>
+          <w:szCs w:val="19"/>
+          <w:lang w:eastAsia="en-IN"/>
+        </w:rPr>
+        <w:t>(</w:t>
+      </w:r>
+      <w:proofErr w:type="spellStart"/>
+      <w:r>
+        <w:rPr>
+          <w:rFonts w:ascii="Consolas" w:eastAsia="Times New Roman" w:hAnsi="Consolas" w:cs="Times New Roman"/>
+          <w:color w:val="D4D4D4"/>
+          <w:sz w:val="19"/>
+          <w:szCs w:val="19"/>
+          <w:lang w:eastAsia="en-IN"/>
+        </w:rPr>
+        <w:t>nba.head</w:t>
+      </w:r>
+      <w:proofErr w:type="spellEnd"/>
+      <w:r>
+        <w:rPr>
+          <w:rFonts w:ascii="Consolas" w:eastAsia="Times New Roman" w:hAnsi="Consolas" w:cs="Times New Roman"/>
+          <w:color w:val="D4D4D4"/>
+          <w:sz w:val="19"/>
+          <w:szCs w:val="19"/>
+          <w:lang w:eastAsia="en-IN"/>
+        </w:rPr>
+        <w:t>())</w:t>
+      </w:r>
+    </w:p>
+    <w:p>
+      <w:pPr>
+        <w:spacing w:line="276" w:lineRule="auto"/>
+        <w:rPr>
+          <w:b/>
+          <w:sz w:val="28"/>
+          <w:szCs w:val="28"/>
+          <w:lang w:val="en-US"/>
+        </w:rPr>
+      </w:pPr>
+    </w:p>
+    <w:p>
+      <w:pPr>
+        <w:pStyle w:val="ListParagraph"/>
+        <w:numPr>
+          <w:ilvl w:val="0"/>
+          <w:numId w:val="7"/>
+        </w:numPr>
+        <w:spacing w:line="276" w:lineRule="auto"/>
+        <w:rPr>
+          <w:b/>
+          <w:sz w:val="28"/>
+          <w:szCs w:val="28"/>
+          <w:lang w:val="en-US"/>
+        </w:rPr>
+      </w:pPr>
     </w:p>
     <w:p>
       <w:pPr>
@@ -30388,7 +30887,7 @@
   <w:abstractNum w:abstractNumId="2" w15:restartNumberingAfterBreak="0">
     <w:nsid w:val="2CEE71DC"/>
     <w:multiLevelType w:val="hybridMultilevel"/>
-    <w:tmpl w:val="DC66D93C"/>
+    <w:tmpl w:val="44CCC90C"/>
     <w:lvl w:ilvl="0" w:tplc="40090001">
       <w:start w:val="1"/>
       <w:numFmt w:val="bullet"/>
@@ -31718,7 +32217,7 @@
 </file>
 
 <file path=customXml/itemProps1.xml><?xml version="1.0" encoding="utf-8"?>
-<ds:datastoreItem xmlns:ds="http://schemas.openxmlformats.org/officeDocument/2006/customXml" ds:itemID="{B90B97A8-1C77-40F3-86DD-C612DB70CCED}">
+<ds:datastoreItem xmlns:ds="http://schemas.openxmlformats.org/officeDocument/2006/customXml" ds:itemID="{357376A8-AF1E-4ECC-8747-716C8D6D9F3C}">
   <ds:schemaRefs>
     <ds:schemaRef ds:uri="http://schemas.openxmlformats.org/officeDocument/2006/bibliography"/>
   </ds:schemaRefs>

</xml_diff>